<commit_message>
Agregando la presentacion de la clase 3, asi como algunas presentaciones adicionales que pueden ser de utilidad: Metaprogramacion y una pincelada de GIT
</commit_message>
<xml_diff>
--- a/Plan curso de Rails - 2014.docx
+++ b/Plan curso de Rails - 2014.docx
@@ -2168,66 +2168,28 @@
         <w:rPr>
           <w:rFonts w:ascii="Calibri" w:hAnsi="Calibri" w:cs="Calibri"/>
         </w:rPr>
-        <w:t>peticiones</w:t>
+        <w:t>registros</w:t>
       </w:r>
       <w:proofErr w:type="spellEnd"/>
       <w:r>
         <w:rPr>
           <w:rFonts w:ascii="Calibri" w:hAnsi="Calibri" w:cs="Calibri"/>
         </w:rPr>
-        <w:t xml:space="preserve"> </w:t>
+        <w:t xml:space="preserve"> en la Base de </w:t>
       </w:r>
       <w:proofErr w:type="spellStart"/>
       <w:r>
         <w:rPr>
           <w:rFonts w:ascii="Calibri" w:hAnsi="Calibri" w:cs="Calibri"/>
         </w:rPr>
-        <w:t>desde</w:t>
+        <w:t>datos</w:t>
       </w:r>
       <w:proofErr w:type="spellEnd"/>
       <w:r>
         <w:rPr>
           <w:rFonts w:ascii="Calibri" w:hAnsi="Calibri" w:cs="Calibri"/>
         </w:rPr>
-        <w:t xml:space="preserve"> el </w:t>
-      </w:r>
-      <w:proofErr w:type="spellStart"/>
-      <w:r>
-        <w:rPr>
-          <w:rFonts w:ascii="Calibri" w:hAnsi="Calibri" w:cs="Calibri"/>
-        </w:rPr>
-        <w:t>cliente</w:t>
-      </w:r>
-      <w:proofErr w:type="spellEnd"/>
-      <w:r>
-        <w:rPr>
-          <w:rFonts w:ascii="Calibri" w:hAnsi="Calibri" w:cs="Calibri"/>
-        </w:rPr>
-        <w:t>: Action Dispatch/</w:t>
-      </w:r>
-      <w:r>
-        <w:rPr>
-          <w:rFonts w:ascii="Calibri" w:hAnsi="Calibri" w:cs="Calibri"/>
-        </w:rPr>
-        <w:t xml:space="preserve">Action Controller </w:t>
-      </w:r>
-      <w:r>
-        <w:rPr>
-          <w:rFonts w:ascii="Calibri" w:hAnsi="Calibri" w:cs="Calibri"/>
-        </w:rPr>
-        <w:t>(</w:t>
-      </w:r>
-      <w:r>
-        <w:rPr>
-          <w:rFonts w:ascii="Calibri" w:eastAsia="Calibri" w:hAnsi="Calibri" w:cs="Calibri"/>
-        </w:rPr>
-        <w:t>3</w:t>
-      </w:r>
-      <w:r>
-        <w:rPr>
-          <w:rFonts w:ascii="Calibri" w:hAnsi="Calibri" w:cs="Calibri"/>
-        </w:rPr>
-        <w:t xml:space="preserve"> </w:t>
+        <w:t xml:space="preserve">: Active Record (4 </w:t>
       </w:r>
       <w:proofErr w:type="spellStart"/>
       <w:r>
@@ -2253,15 +2215,13 @@
         </w:numPr>
         <w:rPr>
           <w:rFonts w:ascii="Calibri" w:hAnsi="Calibri" w:cs="Calibri"/>
-          <w:lang w:val="es-CR"/>
-        </w:rPr>
-      </w:pPr>
-      <w:r>
-        <w:rPr>
-          <w:rFonts w:ascii="Calibri" w:hAnsi="Calibri" w:cs="Calibri"/>
-          <w:lang w:val="es-CR"/>
-        </w:rPr>
-        <w:t>Despacho de las solicitudes a los controladores</w:t>
+        </w:rPr>
+      </w:pPr>
+      <w:r>
+        <w:rPr>
+          <w:rFonts w:ascii="Calibri" w:hAnsi="Calibri" w:cs="Calibri"/>
+        </w:rPr>
+        <w:t>Migrations</w:t>
       </w:r>
     </w:p>
     <w:p>
@@ -2280,13 +2240,7 @@
         <w:rPr>
           <w:rFonts w:ascii="Calibri" w:hAnsi="Calibri" w:cs="Calibri"/>
         </w:rPr>
-        <w:t>Ma</w:t>
-      </w:r>
-      <w:r>
-        <w:rPr>
-          <w:rFonts w:ascii="Calibri" w:hAnsi="Calibri" w:cs="Calibri"/>
-        </w:rPr>
-        <w:t>nejo</w:t>
+        <w:t>Mapeo</w:t>
       </w:r>
       <w:proofErr w:type="spellEnd"/>
       <w:r>
@@ -2300,7 +2254,21 @@
         <w:rPr>
           <w:rFonts w:ascii="Calibri" w:hAnsi="Calibri" w:cs="Calibri"/>
         </w:rPr>
-        <w:t>peticiones</w:t>
+        <w:t>tablas</w:t>
+      </w:r>
+      <w:proofErr w:type="spellEnd"/>
+      <w:r>
+        <w:rPr>
+          <w:rFonts w:ascii="Calibri" w:hAnsi="Calibri" w:cs="Calibri"/>
+        </w:rPr>
+        <w:t xml:space="preserve"> en </w:t>
+      </w:r>
+      <w:proofErr w:type="spellStart"/>
+      <w:r>
+        <w:rPr>
+          <w:rFonts w:ascii="Calibri" w:hAnsi="Calibri" w:cs="Calibri"/>
+        </w:rPr>
+        <w:t>clases</w:t>
       </w:r>
       <w:proofErr w:type="spellEnd"/>
     </w:p>
@@ -2320,7 +2288,7 @@
         <w:rPr>
           <w:rFonts w:ascii="Calibri" w:hAnsi="Calibri" w:cs="Calibri"/>
         </w:rPr>
-        <w:t>Envío</w:t>
+        <w:t>Mapeo</w:t>
       </w:r>
       <w:proofErr w:type="spellEnd"/>
       <w:r>
@@ -2334,7 +2302,21 @@
         <w:rPr>
           <w:rFonts w:ascii="Calibri" w:hAnsi="Calibri" w:cs="Calibri"/>
         </w:rPr>
-        <w:t>archivos</w:t>
+        <w:t>relaciones</w:t>
+      </w:r>
+      <w:proofErr w:type="spellEnd"/>
+      <w:r>
+        <w:rPr>
+          <w:rFonts w:ascii="Calibri" w:hAnsi="Calibri" w:cs="Calibri"/>
+        </w:rPr>
+        <w:t xml:space="preserve"> entre </w:t>
+      </w:r>
+      <w:proofErr w:type="spellStart"/>
+      <w:r>
+        <w:rPr>
+          <w:rFonts w:ascii="Calibri" w:hAnsi="Calibri" w:cs="Calibri"/>
+        </w:rPr>
+        <w:t>tablas</w:t>
       </w:r>
       <w:proofErr w:type="spellEnd"/>
     </w:p>
@@ -2347,16 +2329,16 @@
         </w:numPr>
         <w:rPr>
           <w:rFonts w:ascii="Calibri" w:hAnsi="Calibri" w:cs="Calibri"/>
-        </w:rPr>
-      </w:pPr>
-      <w:proofErr w:type="spellStart"/>
-      <w:r>
-        <w:rPr>
-          <w:rFonts w:ascii="Calibri" w:hAnsi="Calibri" w:cs="Calibri"/>
-        </w:rPr>
-        <w:t>Redirecciones</w:t>
-      </w:r>
-      <w:proofErr w:type="spellEnd"/>
+          <w:lang w:val="es-CR"/>
+        </w:rPr>
+      </w:pPr>
+      <w:r>
+        <w:rPr>
+          <w:rFonts w:ascii="Calibri" w:hAnsi="Calibri" w:cs="Calibri"/>
+          <w:lang w:val="es-CR"/>
+        </w:rPr>
+        <w:t>Buscar, agregar, editar y eliminar valores en la BD.</w:t>
+      </w:r>
     </w:p>
     <w:p>
       <w:pPr>
@@ -2374,21 +2356,7 @@
         <w:rPr>
           <w:rFonts w:ascii="Calibri" w:hAnsi="Calibri" w:cs="Calibri"/>
         </w:rPr>
-        <w:t>Manejo</w:t>
-      </w:r>
-      <w:proofErr w:type="spellEnd"/>
-      <w:r>
-        <w:rPr>
-          <w:rFonts w:ascii="Calibri" w:hAnsi="Calibri" w:cs="Calibri"/>
-        </w:rPr>
-        <w:t xml:space="preserve"> de </w:t>
-      </w:r>
-      <w:proofErr w:type="spellStart"/>
-      <w:r>
-        <w:rPr>
-          <w:rFonts w:ascii="Calibri" w:hAnsi="Calibri" w:cs="Calibri"/>
-        </w:rPr>
-        <w:t>sesiones</w:t>
+        <w:t>Validaciones</w:t>
       </w:r>
       <w:proofErr w:type="spellEnd"/>
     </w:p>
@@ -2407,7 +2375,7 @@
         <w:rPr>
           <w:rFonts w:ascii="Calibri" w:hAnsi="Calibri" w:cs="Calibri"/>
         </w:rPr>
-        <w:t>Flash</w:t>
+        <w:t>Callbacks</w:t>
       </w:r>
     </w:p>
     <w:p>
@@ -2426,7 +2394,7 @@
         <w:rPr>
           <w:rFonts w:ascii="Calibri" w:hAnsi="Calibri" w:cs="Calibri"/>
         </w:rPr>
-        <w:t>Filtros</w:t>
+        <w:t>Transacciones</w:t>
       </w:r>
       <w:proofErr w:type="spellEnd"/>
     </w:p>
@@ -2441,6 +2409,385 @@
           <w:rFonts w:ascii="Calibri" w:hAnsi="Calibri" w:cs="Calibri"/>
         </w:rPr>
       </w:pPr>
+      <w:r>
+        <w:rPr>
+          <w:rFonts w:ascii="Calibri" w:hAnsi="Calibri" w:cs="Calibri"/>
+        </w:rPr>
+        <w:t xml:space="preserve">Bases de </w:t>
+      </w:r>
+      <w:proofErr w:type="spellStart"/>
+      <w:r>
+        <w:rPr>
+          <w:rFonts w:ascii="Calibri" w:hAnsi="Calibri" w:cs="Calibri"/>
+        </w:rPr>
+        <w:t>Datos</w:t>
+      </w:r>
+      <w:proofErr w:type="spellEnd"/>
+      <w:r>
+        <w:rPr>
+          <w:rFonts w:ascii="Calibri" w:hAnsi="Calibri" w:cs="Calibri"/>
+        </w:rPr>
+        <w:t xml:space="preserve"> </w:t>
+      </w:r>
+      <w:proofErr w:type="spellStart"/>
+      <w:r>
+        <w:rPr>
+          <w:rFonts w:ascii="Calibri" w:hAnsi="Calibri" w:cs="Calibri"/>
+        </w:rPr>
+        <w:t>orientadas</w:t>
+      </w:r>
+      <w:proofErr w:type="spellEnd"/>
+      <w:r>
+        <w:rPr>
+          <w:rFonts w:ascii="Calibri" w:hAnsi="Calibri" w:cs="Calibri"/>
+        </w:rPr>
+        <w:t xml:space="preserve"> a </w:t>
+      </w:r>
+      <w:proofErr w:type="spellStart"/>
+      <w:r>
+        <w:rPr>
+          <w:rFonts w:ascii="Calibri" w:hAnsi="Calibri" w:cs="Calibri"/>
+        </w:rPr>
+        <w:t>Objetos</w:t>
+      </w:r>
+      <w:proofErr w:type="spellEnd"/>
+    </w:p>
+    <w:p>
+      <w:pPr>
+        <w:pStyle w:val="Default"/>
+        <w:rPr>
+          <w:rFonts w:ascii="Calibri" w:hAnsi="Calibri" w:cs="Calibri"/>
+        </w:rPr>
+      </w:pPr>
+    </w:p>
+    <w:p>
+      <w:pPr>
+        <w:pStyle w:val="Default"/>
+        <w:rPr>
+          <w:rFonts w:ascii="Calibri" w:hAnsi="Calibri" w:cs="Calibri"/>
+          <w:i/>
+          <w:u w:val="single"/>
+          <w:lang w:val="es-ES"/>
+        </w:rPr>
+      </w:pPr>
+      <w:r>
+        <w:rPr>
+          <w:rFonts w:ascii="Calibri" w:hAnsi="Calibri" w:cs="Calibri"/>
+          <w:i/>
+          <w:u w:val="single"/>
+          <w:lang w:val="es-ES"/>
+        </w:rPr>
+        <w:t>Clase 5</w:t>
+      </w:r>
+      <w:r>
+        <w:rPr>
+          <w:rFonts w:ascii="Calibri" w:hAnsi="Calibri" w:cs="Calibri"/>
+          <w:i/>
+          <w:u w:val="single"/>
+          <w:lang w:val="es-ES"/>
+        </w:rPr>
+        <w:t xml:space="preserve"> (11 de mayo 2015)</w:t>
+      </w:r>
+    </w:p>
+    <w:p>
+      <w:pPr>
+        <w:pStyle w:val="Default"/>
+        <w:rPr>
+          <w:rFonts w:ascii="Calibri" w:hAnsi="Calibri" w:cs="Calibri"/>
+        </w:rPr>
+      </w:pPr>
+      <w:proofErr w:type="spellStart"/>
+      <w:r>
+        <w:rPr>
+          <w:rFonts w:ascii="Calibri" w:hAnsi="Calibri" w:cs="Calibri"/>
+        </w:rPr>
+        <w:t>Manejo</w:t>
+      </w:r>
+      <w:proofErr w:type="spellEnd"/>
+      <w:r>
+        <w:rPr>
+          <w:rFonts w:ascii="Calibri" w:hAnsi="Calibri" w:cs="Calibri"/>
+        </w:rPr>
+        <w:t xml:space="preserve"> de </w:t>
+      </w:r>
+      <w:proofErr w:type="spellStart"/>
+      <w:r>
+        <w:rPr>
+          <w:rFonts w:ascii="Calibri" w:hAnsi="Calibri" w:cs="Calibri"/>
+        </w:rPr>
+        <w:t>peticiones</w:t>
+      </w:r>
+      <w:proofErr w:type="spellEnd"/>
+      <w:r>
+        <w:rPr>
+          <w:rFonts w:ascii="Calibri" w:hAnsi="Calibri" w:cs="Calibri"/>
+        </w:rPr>
+        <w:t xml:space="preserve"> </w:t>
+      </w:r>
+      <w:proofErr w:type="spellStart"/>
+      <w:r>
+        <w:rPr>
+          <w:rFonts w:ascii="Calibri" w:hAnsi="Calibri" w:cs="Calibri"/>
+        </w:rPr>
+        <w:t>desde</w:t>
+      </w:r>
+      <w:proofErr w:type="spellEnd"/>
+      <w:r>
+        <w:rPr>
+          <w:rFonts w:ascii="Calibri" w:hAnsi="Calibri" w:cs="Calibri"/>
+        </w:rPr>
+        <w:t xml:space="preserve"> el </w:t>
+      </w:r>
+      <w:proofErr w:type="spellStart"/>
+      <w:r>
+        <w:rPr>
+          <w:rFonts w:ascii="Calibri" w:hAnsi="Calibri" w:cs="Calibri"/>
+        </w:rPr>
+        <w:t>cliente</w:t>
+      </w:r>
+      <w:proofErr w:type="spellEnd"/>
+      <w:r>
+        <w:rPr>
+          <w:rFonts w:ascii="Calibri" w:hAnsi="Calibri" w:cs="Calibri"/>
+        </w:rPr>
+        <w:t>: Action Dispatch/</w:t>
+      </w:r>
+      <w:r>
+        <w:rPr>
+          <w:rFonts w:ascii="Calibri" w:hAnsi="Calibri" w:cs="Calibri"/>
+        </w:rPr>
+        <w:t xml:space="preserve">Action Controller </w:t>
+      </w:r>
+      <w:r>
+        <w:rPr>
+          <w:rFonts w:ascii="Calibri" w:hAnsi="Calibri" w:cs="Calibri"/>
+        </w:rPr>
+        <w:t>(</w:t>
+      </w:r>
+      <w:r>
+        <w:rPr>
+          <w:rFonts w:ascii="Calibri" w:eastAsia="Calibri" w:hAnsi="Calibri" w:cs="Calibri"/>
+        </w:rPr>
+        <w:t>3</w:t>
+      </w:r>
+      <w:r>
+        <w:rPr>
+          <w:rFonts w:ascii="Calibri" w:hAnsi="Calibri" w:cs="Calibri"/>
+        </w:rPr>
+        <w:t xml:space="preserve"> </w:t>
+      </w:r>
+      <w:proofErr w:type="spellStart"/>
+      <w:r>
+        <w:rPr>
+          <w:rFonts w:ascii="Calibri" w:hAnsi="Calibri" w:cs="Calibri"/>
+        </w:rPr>
+        <w:t>horas</w:t>
+      </w:r>
+      <w:proofErr w:type="spellEnd"/>
+      <w:r>
+        <w:rPr>
+          <w:rFonts w:ascii="Calibri" w:hAnsi="Calibri" w:cs="Calibri"/>
+        </w:rPr>
+        <w:t>)</w:t>
+      </w:r>
+    </w:p>
+    <w:p>
+      <w:pPr>
+        <w:pStyle w:val="Default"/>
+        <w:numPr>
+          <w:ilvl w:val="0"/>
+          <w:numId w:val="9"/>
+        </w:numPr>
+        <w:rPr>
+          <w:rFonts w:ascii="Calibri" w:hAnsi="Calibri" w:cs="Calibri"/>
+          <w:lang w:val="es-CR"/>
+        </w:rPr>
+      </w:pPr>
+      <w:r>
+        <w:rPr>
+          <w:rFonts w:ascii="Calibri" w:hAnsi="Calibri" w:cs="Calibri"/>
+          <w:lang w:val="es-CR"/>
+        </w:rPr>
+        <w:t>Despacho de las solicitudes a los controladores</w:t>
+      </w:r>
+    </w:p>
+    <w:p>
+      <w:pPr>
+        <w:pStyle w:val="Default"/>
+        <w:numPr>
+          <w:ilvl w:val="0"/>
+          <w:numId w:val="9"/>
+        </w:numPr>
+        <w:rPr>
+          <w:rFonts w:ascii="Calibri" w:hAnsi="Calibri" w:cs="Calibri"/>
+        </w:rPr>
+      </w:pPr>
+      <w:proofErr w:type="spellStart"/>
+      <w:r>
+        <w:rPr>
+          <w:rFonts w:ascii="Calibri" w:hAnsi="Calibri" w:cs="Calibri"/>
+        </w:rPr>
+        <w:t>Ma</w:t>
+      </w:r>
+      <w:r>
+        <w:rPr>
+          <w:rFonts w:ascii="Calibri" w:hAnsi="Calibri" w:cs="Calibri"/>
+        </w:rPr>
+        <w:t>nejo</w:t>
+      </w:r>
+      <w:proofErr w:type="spellEnd"/>
+      <w:r>
+        <w:rPr>
+          <w:rFonts w:ascii="Calibri" w:hAnsi="Calibri" w:cs="Calibri"/>
+        </w:rPr>
+        <w:t xml:space="preserve"> de </w:t>
+      </w:r>
+      <w:proofErr w:type="spellStart"/>
+      <w:r>
+        <w:rPr>
+          <w:rFonts w:ascii="Calibri" w:hAnsi="Calibri" w:cs="Calibri"/>
+        </w:rPr>
+        <w:t>peticiones</w:t>
+      </w:r>
+      <w:proofErr w:type="spellEnd"/>
+    </w:p>
+    <w:p>
+      <w:pPr>
+        <w:pStyle w:val="Default"/>
+        <w:numPr>
+          <w:ilvl w:val="0"/>
+          <w:numId w:val="9"/>
+        </w:numPr>
+        <w:rPr>
+          <w:rFonts w:ascii="Calibri" w:hAnsi="Calibri" w:cs="Calibri"/>
+        </w:rPr>
+      </w:pPr>
+      <w:proofErr w:type="spellStart"/>
+      <w:r>
+        <w:rPr>
+          <w:rFonts w:ascii="Calibri" w:hAnsi="Calibri" w:cs="Calibri"/>
+        </w:rPr>
+        <w:t>Envío</w:t>
+      </w:r>
+      <w:proofErr w:type="spellEnd"/>
+      <w:r>
+        <w:rPr>
+          <w:rFonts w:ascii="Calibri" w:hAnsi="Calibri" w:cs="Calibri"/>
+        </w:rPr>
+        <w:t xml:space="preserve"> de </w:t>
+      </w:r>
+      <w:proofErr w:type="spellStart"/>
+      <w:r>
+        <w:rPr>
+          <w:rFonts w:ascii="Calibri" w:hAnsi="Calibri" w:cs="Calibri"/>
+        </w:rPr>
+        <w:t>archivos</w:t>
+      </w:r>
+      <w:proofErr w:type="spellEnd"/>
+    </w:p>
+    <w:p>
+      <w:pPr>
+        <w:pStyle w:val="Default"/>
+        <w:numPr>
+          <w:ilvl w:val="0"/>
+          <w:numId w:val="9"/>
+        </w:numPr>
+        <w:rPr>
+          <w:rFonts w:ascii="Calibri" w:hAnsi="Calibri" w:cs="Calibri"/>
+        </w:rPr>
+      </w:pPr>
+      <w:proofErr w:type="spellStart"/>
+      <w:r>
+        <w:rPr>
+          <w:rFonts w:ascii="Calibri" w:hAnsi="Calibri" w:cs="Calibri"/>
+        </w:rPr>
+        <w:t>Redirecciones</w:t>
+      </w:r>
+      <w:proofErr w:type="spellEnd"/>
+    </w:p>
+    <w:p>
+      <w:pPr>
+        <w:pStyle w:val="Default"/>
+        <w:numPr>
+          <w:ilvl w:val="0"/>
+          <w:numId w:val="9"/>
+        </w:numPr>
+        <w:rPr>
+          <w:rFonts w:ascii="Calibri" w:hAnsi="Calibri" w:cs="Calibri"/>
+        </w:rPr>
+      </w:pPr>
+      <w:proofErr w:type="spellStart"/>
+      <w:r>
+        <w:rPr>
+          <w:rFonts w:ascii="Calibri" w:hAnsi="Calibri" w:cs="Calibri"/>
+        </w:rPr>
+        <w:t>Manejo</w:t>
+      </w:r>
+      <w:proofErr w:type="spellEnd"/>
+      <w:r>
+        <w:rPr>
+          <w:rFonts w:ascii="Calibri" w:hAnsi="Calibri" w:cs="Calibri"/>
+        </w:rPr>
+        <w:t xml:space="preserve"> de </w:t>
+      </w:r>
+      <w:proofErr w:type="spellStart"/>
+      <w:r>
+        <w:rPr>
+          <w:rFonts w:ascii="Calibri" w:hAnsi="Calibri" w:cs="Calibri"/>
+        </w:rPr>
+        <w:t>sesiones</w:t>
+      </w:r>
+      <w:proofErr w:type="spellEnd"/>
+    </w:p>
+    <w:p>
+      <w:pPr>
+        <w:pStyle w:val="Default"/>
+        <w:numPr>
+          <w:ilvl w:val="0"/>
+          <w:numId w:val="9"/>
+        </w:numPr>
+        <w:rPr>
+          <w:rFonts w:ascii="Calibri" w:hAnsi="Calibri" w:cs="Calibri"/>
+        </w:rPr>
+      </w:pPr>
+      <w:r>
+        <w:rPr>
+          <w:rFonts w:ascii="Calibri" w:hAnsi="Calibri" w:cs="Calibri"/>
+        </w:rPr>
+        <w:t>Flash</w:t>
+      </w:r>
+    </w:p>
+    <w:p>
+      <w:pPr>
+        <w:pStyle w:val="Default"/>
+        <w:numPr>
+          <w:ilvl w:val="0"/>
+          <w:numId w:val="9"/>
+        </w:numPr>
+        <w:rPr>
+          <w:rFonts w:ascii="Calibri" w:hAnsi="Calibri" w:cs="Calibri"/>
+        </w:rPr>
+      </w:pPr>
+      <w:proofErr w:type="spellStart"/>
+      <w:r>
+        <w:rPr>
+          <w:rFonts w:ascii="Calibri" w:hAnsi="Calibri" w:cs="Calibri"/>
+        </w:rPr>
+        <w:t>Filtros</w:t>
+      </w:r>
+      <w:proofErr w:type="spellEnd"/>
+    </w:p>
+    <w:p>
+      <w:pPr>
+        <w:pStyle w:val="Default"/>
+        <w:numPr>
+          <w:ilvl w:val="0"/>
+          <w:numId w:val="9"/>
+        </w:numPr>
+        <w:rPr>
+          <w:rFonts w:ascii="Calibri" w:hAnsi="Calibri" w:cs="Calibri"/>
+        </w:rPr>
+      </w:pPr>
       <w:proofErr w:type="spellStart"/>
       <w:r>
         <w:rPr>
@@ -2573,353 +2920,6 @@
           <w:u w:val="single"/>
           <w:lang w:val="es-ES"/>
         </w:rPr>
-        <w:t>Clase 5</w:t>
-      </w:r>
-      <w:r>
-        <w:rPr>
-          <w:rFonts w:ascii="Calibri" w:hAnsi="Calibri" w:cs="Calibri"/>
-          <w:i/>
-          <w:u w:val="single"/>
-          <w:lang w:val="es-ES"/>
-        </w:rPr>
-        <w:t xml:space="preserve"> (11 de mayo 2015)</w:t>
-      </w:r>
-    </w:p>
-    <w:p>
-      <w:pPr>
-        <w:pStyle w:val="Default"/>
-        <w:rPr>
-          <w:rFonts w:ascii="Calibri" w:hAnsi="Calibri" w:cs="Calibri"/>
-        </w:rPr>
-      </w:pPr>
-      <w:proofErr w:type="spellStart"/>
-      <w:r>
-        <w:rPr>
-          <w:rFonts w:ascii="Calibri" w:hAnsi="Calibri" w:cs="Calibri"/>
-        </w:rPr>
-        <w:t>Manejo</w:t>
-      </w:r>
-      <w:proofErr w:type="spellEnd"/>
-      <w:r>
-        <w:rPr>
-          <w:rFonts w:ascii="Calibri" w:hAnsi="Calibri" w:cs="Calibri"/>
-        </w:rPr>
-        <w:t xml:space="preserve"> de </w:t>
-      </w:r>
-      <w:proofErr w:type="spellStart"/>
-      <w:r>
-        <w:rPr>
-          <w:rFonts w:ascii="Calibri" w:hAnsi="Calibri" w:cs="Calibri"/>
-        </w:rPr>
-        <w:t>registros</w:t>
-      </w:r>
-      <w:proofErr w:type="spellEnd"/>
-      <w:r>
-        <w:rPr>
-          <w:rFonts w:ascii="Calibri" w:hAnsi="Calibri" w:cs="Calibri"/>
-        </w:rPr>
-        <w:t xml:space="preserve"> en la Base de </w:t>
-      </w:r>
-      <w:proofErr w:type="spellStart"/>
-      <w:r>
-        <w:rPr>
-          <w:rFonts w:ascii="Calibri" w:hAnsi="Calibri" w:cs="Calibri"/>
-        </w:rPr>
-        <w:t>datos</w:t>
-      </w:r>
-      <w:proofErr w:type="spellEnd"/>
-      <w:r>
-        <w:rPr>
-          <w:rFonts w:ascii="Calibri" w:hAnsi="Calibri" w:cs="Calibri"/>
-        </w:rPr>
-        <w:t xml:space="preserve">: Active Record (4 </w:t>
-      </w:r>
-      <w:proofErr w:type="spellStart"/>
-      <w:r>
-        <w:rPr>
-          <w:rFonts w:ascii="Calibri" w:hAnsi="Calibri" w:cs="Calibri"/>
-        </w:rPr>
-        <w:t>horas</w:t>
-      </w:r>
-      <w:proofErr w:type="spellEnd"/>
-      <w:r>
-        <w:rPr>
-          <w:rFonts w:ascii="Calibri" w:hAnsi="Calibri" w:cs="Calibri"/>
-        </w:rPr>
-        <w:t>)</w:t>
-      </w:r>
-    </w:p>
-    <w:p>
-      <w:pPr>
-        <w:pStyle w:val="Default"/>
-        <w:numPr>
-          <w:ilvl w:val="0"/>
-          <w:numId w:val="9"/>
-        </w:numPr>
-        <w:rPr>
-          <w:rFonts w:ascii="Calibri" w:hAnsi="Calibri" w:cs="Calibri"/>
-        </w:rPr>
-      </w:pPr>
-      <w:r>
-        <w:rPr>
-          <w:rFonts w:ascii="Calibri" w:hAnsi="Calibri" w:cs="Calibri"/>
-        </w:rPr>
-        <w:t>Migrations</w:t>
-      </w:r>
-    </w:p>
-    <w:p>
-      <w:pPr>
-        <w:pStyle w:val="Default"/>
-        <w:numPr>
-          <w:ilvl w:val="0"/>
-          <w:numId w:val="9"/>
-        </w:numPr>
-        <w:rPr>
-          <w:rFonts w:ascii="Calibri" w:hAnsi="Calibri" w:cs="Calibri"/>
-        </w:rPr>
-      </w:pPr>
-      <w:proofErr w:type="spellStart"/>
-      <w:r>
-        <w:rPr>
-          <w:rFonts w:ascii="Calibri" w:hAnsi="Calibri" w:cs="Calibri"/>
-        </w:rPr>
-        <w:t>Mapeo</w:t>
-      </w:r>
-      <w:proofErr w:type="spellEnd"/>
-      <w:r>
-        <w:rPr>
-          <w:rFonts w:ascii="Calibri" w:hAnsi="Calibri" w:cs="Calibri"/>
-        </w:rPr>
-        <w:t xml:space="preserve"> de </w:t>
-      </w:r>
-      <w:proofErr w:type="spellStart"/>
-      <w:r>
-        <w:rPr>
-          <w:rFonts w:ascii="Calibri" w:hAnsi="Calibri" w:cs="Calibri"/>
-        </w:rPr>
-        <w:t>tablas</w:t>
-      </w:r>
-      <w:proofErr w:type="spellEnd"/>
-      <w:r>
-        <w:rPr>
-          <w:rFonts w:ascii="Calibri" w:hAnsi="Calibri" w:cs="Calibri"/>
-        </w:rPr>
-        <w:t xml:space="preserve"> en </w:t>
-      </w:r>
-      <w:proofErr w:type="spellStart"/>
-      <w:r>
-        <w:rPr>
-          <w:rFonts w:ascii="Calibri" w:hAnsi="Calibri" w:cs="Calibri"/>
-        </w:rPr>
-        <w:t>clases</w:t>
-      </w:r>
-      <w:proofErr w:type="spellEnd"/>
-    </w:p>
-    <w:p>
-      <w:pPr>
-        <w:pStyle w:val="Default"/>
-        <w:numPr>
-          <w:ilvl w:val="0"/>
-          <w:numId w:val="9"/>
-        </w:numPr>
-        <w:rPr>
-          <w:rFonts w:ascii="Calibri" w:hAnsi="Calibri" w:cs="Calibri"/>
-        </w:rPr>
-      </w:pPr>
-      <w:proofErr w:type="spellStart"/>
-      <w:r>
-        <w:rPr>
-          <w:rFonts w:ascii="Calibri" w:hAnsi="Calibri" w:cs="Calibri"/>
-        </w:rPr>
-        <w:t>Mapeo</w:t>
-      </w:r>
-      <w:proofErr w:type="spellEnd"/>
-      <w:r>
-        <w:rPr>
-          <w:rFonts w:ascii="Calibri" w:hAnsi="Calibri" w:cs="Calibri"/>
-        </w:rPr>
-        <w:t xml:space="preserve"> de </w:t>
-      </w:r>
-      <w:proofErr w:type="spellStart"/>
-      <w:r>
-        <w:rPr>
-          <w:rFonts w:ascii="Calibri" w:hAnsi="Calibri" w:cs="Calibri"/>
-        </w:rPr>
-        <w:t>relaciones</w:t>
-      </w:r>
-      <w:proofErr w:type="spellEnd"/>
-      <w:r>
-        <w:rPr>
-          <w:rFonts w:ascii="Calibri" w:hAnsi="Calibri" w:cs="Calibri"/>
-        </w:rPr>
-        <w:t xml:space="preserve"> entre </w:t>
-      </w:r>
-      <w:proofErr w:type="spellStart"/>
-      <w:r>
-        <w:rPr>
-          <w:rFonts w:ascii="Calibri" w:hAnsi="Calibri" w:cs="Calibri"/>
-        </w:rPr>
-        <w:t>tablas</w:t>
-      </w:r>
-      <w:proofErr w:type="spellEnd"/>
-    </w:p>
-    <w:p>
-      <w:pPr>
-        <w:pStyle w:val="Default"/>
-        <w:numPr>
-          <w:ilvl w:val="0"/>
-          <w:numId w:val="9"/>
-        </w:numPr>
-        <w:rPr>
-          <w:rFonts w:ascii="Calibri" w:hAnsi="Calibri" w:cs="Calibri"/>
-          <w:lang w:val="es-CR"/>
-        </w:rPr>
-      </w:pPr>
-      <w:r>
-        <w:rPr>
-          <w:rFonts w:ascii="Calibri" w:hAnsi="Calibri" w:cs="Calibri"/>
-          <w:lang w:val="es-CR"/>
-        </w:rPr>
-        <w:t>Buscar, agregar, editar y eliminar valores en la BD.</w:t>
-      </w:r>
-    </w:p>
-    <w:p>
-      <w:pPr>
-        <w:pStyle w:val="Default"/>
-        <w:numPr>
-          <w:ilvl w:val="0"/>
-          <w:numId w:val="9"/>
-        </w:numPr>
-        <w:rPr>
-          <w:rFonts w:ascii="Calibri" w:hAnsi="Calibri" w:cs="Calibri"/>
-        </w:rPr>
-      </w:pPr>
-      <w:proofErr w:type="spellStart"/>
-      <w:r>
-        <w:rPr>
-          <w:rFonts w:ascii="Calibri" w:hAnsi="Calibri" w:cs="Calibri"/>
-        </w:rPr>
-        <w:t>Validaciones</w:t>
-      </w:r>
-      <w:proofErr w:type="spellEnd"/>
-    </w:p>
-    <w:p>
-      <w:pPr>
-        <w:pStyle w:val="Default"/>
-        <w:numPr>
-          <w:ilvl w:val="0"/>
-          <w:numId w:val="9"/>
-        </w:numPr>
-        <w:rPr>
-          <w:rFonts w:ascii="Calibri" w:hAnsi="Calibri" w:cs="Calibri"/>
-        </w:rPr>
-      </w:pPr>
-      <w:r>
-        <w:rPr>
-          <w:rFonts w:ascii="Calibri" w:hAnsi="Calibri" w:cs="Calibri"/>
-        </w:rPr>
-        <w:t>Callbacks</w:t>
-      </w:r>
-    </w:p>
-    <w:p>
-      <w:pPr>
-        <w:pStyle w:val="Default"/>
-        <w:numPr>
-          <w:ilvl w:val="0"/>
-          <w:numId w:val="9"/>
-        </w:numPr>
-        <w:rPr>
-          <w:rFonts w:ascii="Calibri" w:hAnsi="Calibri" w:cs="Calibri"/>
-        </w:rPr>
-      </w:pPr>
-      <w:proofErr w:type="spellStart"/>
-      <w:r>
-        <w:rPr>
-          <w:rFonts w:ascii="Calibri" w:hAnsi="Calibri" w:cs="Calibri"/>
-        </w:rPr>
-        <w:t>Transacciones</w:t>
-      </w:r>
-      <w:proofErr w:type="spellEnd"/>
-    </w:p>
-    <w:p>
-      <w:pPr>
-        <w:pStyle w:val="Default"/>
-        <w:numPr>
-          <w:ilvl w:val="0"/>
-          <w:numId w:val="9"/>
-        </w:numPr>
-        <w:rPr>
-          <w:rFonts w:ascii="Calibri" w:hAnsi="Calibri" w:cs="Calibri"/>
-        </w:rPr>
-      </w:pPr>
-      <w:r>
-        <w:rPr>
-          <w:rFonts w:ascii="Calibri" w:hAnsi="Calibri" w:cs="Calibri"/>
-        </w:rPr>
-        <w:t xml:space="preserve">Bases de </w:t>
-      </w:r>
-      <w:proofErr w:type="spellStart"/>
-      <w:r>
-        <w:rPr>
-          <w:rFonts w:ascii="Calibri" w:hAnsi="Calibri" w:cs="Calibri"/>
-        </w:rPr>
-        <w:t>Datos</w:t>
-      </w:r>
-      <w:proofErr w:type="spellEnd"/>
-      <w:r>
-        <w:rPr>
-          <w:rFonts w:ascii="Calibri" w:hAnsi="Calibri" w:cs="Calibri"/>
-        </w:rPr>
-        <w:t xml:space="preserve"> </w:t>
-      </w:r>
-      <w:proofErr w:type="spellStart"/>
-      <w:r>
-        <w:rPr>
-          <w:rFonts w:ascii="Calibri" w:hAnsi="Calibri" w:cs="Calibri"/>
-        </w:rPr>
-        <w:t>orientadas</w:t>
-      </w:r>
-      <w:proofErr w:type="spellEnd"/>
-      <w:r>
-        <w:rPr>
-          <w:rFonts w:ascii="Calibri" w:hAnsi="Calibri" w:cs="Calibri"/>
-        </w:rPr>
-        <w:t xml:space="preserve"> a </w:t>
-      </w:r>
-      <w:proofErr w:type="spellStart"/>
-      <w:r>
-        <w:rPr>
-          <w:rFonts w:ascii="Calibri" w:hAnsi="Calibri" w:cs="Calibri"/>
-        </w:rPr>
-        <w:t>Objetos</w:t>
-      </w:r>
-      <w:proofErr w:type="spellEnd"/>
-    </w:p>
-    <w:p>
-      <w:pPr>
-        <w:pStyle w:val="Default"/>
-        <w:rPr>
-          <w:rFonts w:ascii="Calibri" w:hAnsi="Calibri" w:cs="Calibri"/>
-        </w:rPr>
-      </w:pPr>
-    </w:p>
-    <w:p>
-      <w:pPr>
-        <w:pStyle w:val="Default"/>
-        <w:rPr>
-          <w:rFonts w:ascii="Calibri" w:hAnsi="Calibri" w:cs="Calibri"/>
-          <w:i/>
-          <w:u w:val="single"/>
-          <w:lang w:val="es-ES"/>
-        </w:rPr>
-      </w:pPr>
-      <w:r>
-        <w:rPr>
-          <w:rFonts w:ascii="Calibri" w:hAnsi="Calibri" w:cs="Calibri"/>
-          <w:i/>
-          <w:u w:val="single"/>
-          <w:lang w:val="es-ES"/>
-        </w:rPr>
         <w:t>Clase 6</w:t>
       </w:r>
       <w:r>
@@ -3325,6 +3325,33 @@
           <w:lang w:val="es-CR"/>
         </w:rPr>
       </w:pPr>
+    </w:p>
+    <w:p>
+      <w:pPr>
+        <w:pStyle w:val="Default"/>
+        <w:rPr>
+          <w:rFonts w:ascii="Calibri" w:hAnsi="Calibri" w:cs="Calibri"/>
+          <w:lang w:val="es-CR"/>
+        </w:rPr>
+      </w:pPr>
+      <w:r>
+        <w:rPr>
+          <w:rFonts w:ascii="Calibri" w:hAnsi="Calibri" w:cs="Calibri"/>
+          <w:lang w:val="es-CR"/>
+        </w:rPr>
+        <w:t>Integración con otras librerías (2 horas)</w:t>
+      </w:r>
+    </w:p>
+    <w:p>
+      <w:pPr>
+        <w:pStyle w:val="Default"/>
+        <w:rPr>
+          <w:rFonts w:ascii="Calibri" w:hAnsi="Calibri" w:cs="Calibri"/>
+          <w:lang w:val="es-CR"/>
+        </w:rPr>
+      </w:pPr>
+      <w:bookmarkStart w:id="0" w:name="_GoBack"/>
+      <w:bookmarkEnd w:id="0"/>
     </w:p>
     <w:p>
       <w:pPr>
@@ -4034,6 +4061,7 @@
           <w:color w:val="auto"/>
           <w:lang w:val="es-ES"/>
         </w:rPr>
+        <w:lastRenderedPageBreak/>
         <w:t>Para consultas pueden efectuarse luego de las lecciones semanales</w:t>
       </w:r>
       <w:r>
@@ -4106,8 +4134,6 @@
         </w:rPr>
         <w:t>.</w:t>
       </w:r>
-      <w:bookmarkStart w:id="0" w:name="_GoBack"/>
-      <w:bookmarkEnd w:id="0"/>
     </w:p>
     <w:sectPr>
       <w:pgSz w:w="12240" w:h="15840"/>

</xml_diff>